<commit_message>
lesson 4 till 8 added, change title of each lesson
</commit_message>
<xml_diff>
--- a/Git_Github_Superfast.docx
+++ b/Git_Github_Superfast.docx
@@ -496,11 +496,25 @@
           <w:bCs/>
           <w:sz w:val="48"/>
           <w:szCs w:val="48"/>
+          <w:highlight w:val="yellow"/>
           <w:rtl/>
           <w:lang w:bidi="fa-IR"/>
         </w:rPr>
         <w:lastRenderedPageBreak/>
         <w:t xml:space="preserve">درس اول : </w:t>
+      </w:r>
+      <w:r>
+        <w:rPr>
+          <w:rFonts w:ascii="Adobe Arabic" w:hAnsi="Adobe Arabic" w:cs="Adobe Arabic" w:hint="cs"/>
+          <w:b/>
+          <w:bCs/>
+          <w:sz w:val="48"/>
+          <w:szCs w:val="48"/>
+          <w:highlight w:val="yellow"/>
+          <w:rtl/>
+          <w:lang w:bidi="fa-IR"/>
+        </w:rPr>
+        <w:t>گیت چیه ؟</w:t>
       </w:r>
     </w:p>
     <w:p>
@@ -759,11 +773,25 @@
           <w:bCs/>
           <w:sz w:val="48"/>
           <w:szCs w:val="48"/>
+          <w:highlight w:val="yellow"/>
           <w:rtl/>
           <w:lang w:bidi="fa-IR"/>
         </w:rPr>
         <w:t xml:space="preserve">درس دوم : </w:t>
       </w:r>
+      <w:r>
+        <w:rPr>
+          <w:rFonts w:ascii="Adobe Arabic" w:hAnsi="Adobe Arabic" w:cs="Adobe Arabic" w:hint="cs"/>
+          <w:b/>
+          <w:bCs/>
+          <w:sz w:val="48"/>
+          <w:szCs w:val="48"/>
+          <w:highlight w:val="yellow"/>
+          <w:rtl/>
+          <w:lang w:bidi="fa-IR"/>
+        </w:rPr>
+        <w:t>مسیر پروژه ها</w:t>
+      </w:r>
     </w:p>
     <w:p>
       <w:pPr>
@@ -928,10 +956,24 @@
           <w:bCs/>
           <w:sz w:val="48"/>
           <w:szCs w:val="48"/>
+          <w:highlight w:val="yellow"/>
           <w:rtl/>
           <w:lang w:bidi="fa-IR"/>
         </w:rPr>
         <w:t xml:space="preserve">درس سوم : </w:t>
+      </w:r>
+      <w:r>
+        <w:rPr>
+          <w:rFonts w:ascii="Adobe Arabic" w:hAnsi="Adobe Arabic" w:cs="Adobe Arabic" w:hint="cs"/>
+          <w:b/>
+          <w:bCs/>
+          <w:sz w:val="48"/>
+          <w:szCs w:val="48"/>
+          <w:highlight w:val="yellow"/>
+          <w:rtl/>
+          <w:lang w:bidi="fa-IR"/>
+        </w:rPr>
+        <w:t>گیت رو نصب کن</w:t>
       </w:r>
     </w:p>
     <w:p>
@@ -1046,7 +1088,6 @@
           <w:bCs/>
           <w:sz w:val="48"/>
           <w:szCs w:val="48"/>
-          <w:rtl/>
           <w:lang w:bidi="fa-IR"/>
         </w:rPr>
       </w:pPr>
@@ -1063,6 +1104,1368 @@
         <w:lastRenderedPageBreak/>
         <w:t>مطمن باشید خودتون میتونید انجامش بدید و وقتی نصب شد با یک صفحه ی سیاه خوشگل روبرو میشید.</w:t>
       </w:r>
+    </w:p>
+    <w:p>
+      <w:pPr>
+        <w:bidi/>
+        <w:jc w:val="both"/>
+        <w:rPr>
+          <w:rFonts w:ascii="Adobe Arabic" w:hAnsi="Adobe Arabic" w:cs="Adobe Arabic"/>
+          <w:b/>
+          <w:bCs/>
+          <w:sz w:val="48"/>
+          <w:szCs w:val="48"/>
+          <w:rtl/>
+          <w:lang w:bidi="fa-IR"/>
+        </w:rPr>
+      </w:pPr>
+    </w:p>
+    <w:p>
+      <w:pPr>
+        <w:bidi/>
+        <w:jc w:val="both"/>
+        <w:rPr>
+          <w:rFonts w:ascii="Adobe Arabic" w:hAnsi="Adobe Arabic" w:cs="Adobe Arabic"/>
+          <w:b/>
+          <w:bCs/>
+          <w:sz w:val="48"/>
+          <w:szCs w:val="48"/>
+          <w:rtl/>
+          <w:lang w:bidi="fa-IR"/>
+        </w:rPr>
+      </w:pPr>
+      <w:r>
+        <w:rPr>
+          <w:rFonts w:ascii="Adobe Arabic" w:hAnsi="Adobe Arabic" w:cs="Adobe Arabic" w:hint="cs"/>
+          <w:b/>
+          <w:bCs/>
+          <w:sz w:val="48"/>
+          <w:szCs w:val="48"/>
+          <w:highlight w:val="yellow"/>
+          <w:rtl/>
+          <w:lang w:bidi="fa-IR"/>
+        </w:rPr>
+        <w:t xml:space="preserve">درس چهارم : </w:t>
+      </w:r>
+      <w:r>
+        <w:rPr>
+          <w:rFonts w:ascii="Adobe Arabic" w:hAnsi="Adobe Arabic" w:cs="Adobe Arabic" w:hint="cs"/>
+          <w:b/>
+          <w:bCs/>
+          <w:sz w:val="48"/>
+          <w:szCs w:val="48"/>
+          <w:highlight w:val="yellow"/>
+          <w:rtl/>
+          <w:lang w:bidi="fa-IR"/>
+        </w:rPr>
+        <w:t>دایرکتوری رو تحت گیت ببر</w:t>
+      </w:r>
+    </w:p>
+    <w:p>
+      <w:pPr>
+        <w:bidi/>
+        <w:jc w:val="both"/>
+        <w:rPr>
+          <w:rFonts w:ascii="Adobe Arabic" w:hAnsi="Adobe Arabic" w:cs="Adobe Arabic"/>
+          <w:b/>
+          <w:bCs/>
+          <w:sz w:val="48"/>
+          <w:szCs w:val="48"/>
+          <w:rtl/>
+          <w:lang w:bidi="fa-IR"/>
+        </w:rPr>
+      </w:pPr>
+      <w:r>
+        <w:rPr>
+          <w:rFonts w:ascii="Adobe Arabic" w:hAnsi="Adobe Arabic" w:cs="Adobe Arabic" w:hint="cs"/>
+          <w:b/>
+          <w:bCs/>
+          <w:sz w:val="48"/>
+          <w:szCs w:val="48"/>
+          <w:rtl/>
+          <w:lang w:bidi="fa-IR"/>
+        </w:rPr>
+        <w:t>ما گیت رو نصب کردیم پس این حله.</w:t>
+      </w:r>
+    </w:p>
+    <w:p>
+      <w:pPr>
+        <w:bidi/>
+        <w:jc w:val="both"/>
+        <w:rPr>
+          <w:rFonts w:ascii="Adobe Arabic" w:hAnsi="Adobe Arabic" w:cs="Adobe Arabic"/>
+          <w:b/>
+          <w:bCs/>
+          <w:sz w:val="48"/>
+          <w:szCs w:val="48"/>
+          <w:rtl/>
+          <w:lang w:bidi="fa-IR"/>
+        </w:rPr>
+      </w:pPr>
+      <w:r>
+        <w:rPr>
+          <w:rFonts w:ascii="Adobe Arabic" w:hAnsi="Adobe Arabic" w:cs="Adobe Arabic" w:hint="cs"/>
+          <w:b/>
+          <w:bCs/>
+          <w:sz w:val="48"/>
+          <w:szCs w:val="48"/>
+          <w:rtl/>
+          <w:lang w:bidi="fa-IR"/>
+        </w:rPr>
+        <w:t xml:space="preserve">دستور </w:t>
+      </w:r>
+      <w:r>
+        <w:rPr>
+          <w:rFonts w:ascii="Adobe Arabic" w:hAnsi="Adobe Arabic" w:cs="Adobe Arabic"/>
+          <w:b/>
+          <w:bCs/>
+          <w:sz w:val="48"/>
+          <w:szCs w:val="48"/>
+          <w:lang w:bidi="fa-IR"/>
+        </w:rPr>
+        <w:t>cd</w:t>
+      </w:r>
+      <w:r>
+        <w:rPr>
+          <w:rFonts w:ascii="Adobe Arabic" w:hAnsi="Adobe Arabic" w:cs="Adobe Arabic" w:hint="cs"/>
+          <w:b/>
+          <w:bCs/>
+          <w:sz w:val="48"/>
+          <w:szCs w:val="48"/>
+          <w:rtl/>
+          <w:lang w:bidi="fa-IR"/>
+        </w:rPr>
+        <w:t xml:space="preserve"> رو استفاده میکنیم تا از طریق گیت بش وارد پوشمون بشیم.</w:t>
+      </w:r>
+    </w:p>
+    <w:p>
+      <w:pPr>
+        <w:bidi/>
+        <w:jc w:val="both"/>
+        <w:rPr>
+          <w:rFonts w:ascii="Adobe Arabic" w:hAnsi="Adobe Arabic" w:cs="Adobe Arabic"/>
+          <w:b/>
+          <w:bCs/>
+          <w:sz w:val="48"/>
+          <w:szCs w:val="48"/>
+          <w:rtl/>
+          <w:lang w:bidi="fa-IR"/>
+        </w:rPr>
+      </w:pPr>
+      <w:r>
+        <w:rPr>
+          <w:rFonts w:ascii="Adobe Arabic" w:hAnsi="Adobe Arabic" w:cs="Adobe Arabic"/>
+          <w:b/>
+          <w:bCs/>
+          <w:sz w:val="48"/>
+          <w:szCs w:val="48"/>
+          <w:lang w:bidi="fa-IR"/>
+        </w:rPr>
+        <w:t>cd</w:t>
+      </w:r>
+      <w:r>
+        <w:rPr>
+          <w:rFonts w:ascii="Adobe Arabic" w:hAnsi="Adobe Arabic" w:cs="Adobe Arabic"/>
+          <w:b/>
+          <w:bCs/>
+          <w:sz w:val="48"/>
+          <w:szCs w:val="48"/>
+          <w:lang w:bidi="fa-IR"/>
+        </w:rPr>
+        <w:t xml:space="preserve"> desktop</w:t>
+      </w:r>
+      <w:r>
+        <w:rPr>
+          <w:rFonts w:ascii="Adobe Arabic" w:hAnsi="Adobe Arabic" w:cs="Adobe Arabic" w:hint="cs"/>
+          <w:b/>
+          <w:bCs/>
+          <w:sz w:val="48"/>
+          <w:szCs w:val="48"/>
+          <w:rtl/>
+          <w:lang w:bidi="fa-IR"/>
+        </w:rPr>
+        <w:t xml:space="preserve"> و بعد هم </w:t>
+      </w:r>
+      <w:r>
+        <w:rPr>
+          <w:rFonts w:ascii="Adobe Arabic" w:hAnsi="Adobe Arabic" w:cs="Adobe Arabic"/>
+          <w:b/>
+          <w:bCs/>
+          <w:sz w:val="48"/>
+          <w:szCs w:val="48"/>
+          <w:lang w:bidi="fa-IR"/>
+        </w:rPr>
+        <w:t>cd FileName</w:t>
+      </w:r>
+      <w:r>
+        <w:rPr>
+          <w:rFonts w:ascii="Adobe Arabic" w:hAnsi="Adobe Arabic" w:cs="Adobe Arabic" w:hint="cs"/>
+          <w:b/>
+          <w:bCs/>
+          <w:sz w:val="48"/>
+          <w:szCs w:val="48"/>
+          <w:rtl/>
+          <w:lang w:bidi="fa-IR"/>
+        </w:rPr>
+        <w:t xml:space="preserve"> اینطوری وارد پوشه ای میشیم که دوست داریم اون رو تحت گیت ببریم.</w:t>
+      </w:r>
+    </w:p>
+    <w:p>
+      <w:pPr>
+        <w:bidi/>
+        <w:jc w:val="both"/>
+        <w:rPr>
+          <w:rFonts w:ascii="Adobe Arabic" w:hAnsi="Adobe Arabic" w:cs="Adobe Arabic"/>
+          <w:b/>
+          <w:bCs/>
+          <w:sz w:val="48"/>
+          <w:szCs w:val="48"/>
+          <w:rtl/>
+          <w:lang w:bidi="fa-IR"/>
+        </w:rPr>
+      </w:pPr>
+      <w:r>
+        <w:rPr>
+          <w:rFonts w:ascii="Adobe Arabic" w:hAnsi="Adobe Arabic" w:cs="Adobe Arabic" w:hint="cs"/>
+          <w:b/>
+          <w:bCs/>
+          <w:sz w:val="48"/>
+          <w:szCs w:val="48"/>
+          <w:rtl/>
+          <w:lang w:bidi="fa-IR"/>
+        </w:rPr>
+        <w:t xml:space="preserve">خب ببین خود گیت که نمیفهمه باید تغییرات کدوم پوشه یا دایرکتوری رو بررسی کنه؛ پس ما اول باید بهش بفهمونیم که اقا یا خانم گیت، شما باید تغییرات فایل </w:t>
+      </w:r>
+      <w:r>
+        <w:rPr>
+          <w:rFonts w:ascii="Adobe Arabic" w:hAnsi="Adobe Arabic" w:cs="Adobe Arabic"/>
+          <w:b/>
+          <w:bCs/>
+          <w:sz w:val="48"/>
+          <w:szCs w:val="48"/>
+          <w:lang w:bidi="fa-IR"/>
+        </w:rPr>
+        <w:t>X</w:t>
+      </w:r>
+      <w:r>
+        <w:rPr>
+          <w:rFonts w:ascii="Adobe Arabic" w:hAnsi="Adobe Arabic" w:cs="Adobe Arabic" w:hint="cs"/>
+          <w:b/>
+          <w:bCs/>
+          <w:sz w:val="48"/>
+          <w:szCs w:val="48"/>
+          <w:rtl/>
+          <w:lang w:bidi="fa-IR"/>
+        </w:rPr>
+        <w:t xml:space="preserve"> رو بررسی کنید.</w:t>
+      </w:r>
+    </w:p>
+    <w:p>
+      <w:pPr>
+        <w:bidi/>
+        <w:jc w:val="both"/>
+        <w:rPr>
+          <w:rFonts w:ascii="Adobe Arabic" w:hAnsi="Adobe Arabic" w:cs="Adobe Arabic"/>
+          <w:b/>
+          <w:bCs/>
+          <w:sz w:val="48"/>
+          <w:szCs w:val="48"/>
+          <w:rtl/>
+          <w:lang w:bidi="fa-IR"/>
+        </w:rPr>
+      </w:pPr>
+      <w:r>
+        <w:rPr>
+          <w:rFonts w:ascii="Adobe Arabic" w:hAnsi="Adobe Arabic" w:cs="Adobe Arabic" w:hint="cs"/>
+          <w:b/>
+          <w:bCs/>
+          <w:sz w:val="48"/>
+          <w:szCs w:val="48"/>
+          <w:rtl/>
+          <w:lang w:bidi="fa-IR"/>
+        </w:rPr>
+        <w:t xml:space="preserve">وقتی وارد فایل شدیم از طریق دستور های بالا، از دستور </w:t>
+      </w:r>
+      <w:r>
+        <w:rPr>
+          <w:rFonts w:ascii="Adobe Arabic" w:hAnsi="Adobe Arabic" w:cs="Adobe Arabic"/>
+          <w:b/>
+          <w:bCs/>
+          <w:sz w:val="48"/>
+          <w:szCs w:val="48"/>
+          <w:lang w:bidi="fa-IR"/>
+        </w:rPr>
+        <w:t>git init</w:t>
+      </w:r>
+      <w:r>
+        <w:rPr>
+          <w:rFonts w:ascii="Adobe Arabic" w:hAnsi="Adobe Arabic" w:cs="Adobe Arabic" w:hint="cs"/>
+          <w:b/>
+          <w:bCs/>
+          <w:sz w:val="48"/>
+          <w:szCs w:val="48"/>
+          <w:rtl/>
+          <w:lang w:bidi="fa-IR"/>
+        </w:rPr>
+        <w:t xml:space="preserve"> استفاده میکنیم.</w:t>
+      </w:r>
+    </w:p>
+    <w:p>
+      <w:pPr>
+        <w:bidi/>
+        <w:jc w:val="both"/>
+        <w:rPr>
+          <w:rFonts w:ascii="Adobe Arabic" w:hAnsi="Adobe Arabic" w:cs="Adobe Arabic"/>
+          <w:b/>
+          <w:bCs/>
+          <w:sz w:val="48"/>
+          <w:szCs w:val="48"/>
+          <w:rtl/>
+          <w:lang w:bidi="fa-IR"/>
+        </w:rPr>
+      </w:pPr>
+      <w:r>
+        <w:rPr>
+          <w:rFonts w:ascii="Adobe Arabic" w:hAnsi="Adobe Arabic" w:cs="Adobe Arabic" w:hint="cs"/>
+          <w:b/>
+          <w:bCs/>
+          <w:sz w:val="48"/>
+          <w:szCs w:val="48"/>
+          <w:rtl/>
+          <w:lang w:bidi="fa-IR"/>
+        </w:rPr>
+        <w:t>با این دستور، به اصطلاح ما پوشه یا دایرکتوری خودمون رو تحت گیت بردیم و از این به بعد هررررر تغییری توی این پوشه اتفاق بیوفته، توسط گیت ثبت میشه.</w:t>
+      </w:r>
+    </w:p>
+    <w:p>
+      <w:pPr>
+        <w:bidi/>
+        <w:jc w:val="both"/>
+        <w:rPr>
+          <w:rFonts w:ascii="Adobe Arabic" w:hAnsi="Adobe Arabic" w:cs="Adobe Arabic"/>
+          <w:b/>
+          <w:bCs/>
+          <w:sz w:val="48"/>
+          <w:szCs w:val="48"/>
+          <w:rtl/>
+          <w:lang w:bidi="fa-IR"/>
+        </w:rPr>
+      </w:pPr>
+      <w:r>
+        <w:rPr>
+          <w:rFonts w:ascii="Adobe Arabic" w:hAnsi="Adobe Arabic" w:cs="Adobe Arabic" w:hint="cs"/>
+          <w:b/>
+          <w:bCs/>
+          <w:sz w:val="48"/>
+          <w:szCs w:val="48"/>
+          <w:rtl/>
+          <w:lang w:bidi="fa-IR"/>
+        </w:rPr>
+        <w:t>(برای دیدن مثال ها و توضیحات بیشتر پیشنهاد میکنم</w:t>
+      </w:r>
+      <w:r>
+        <w:rPr>
+          <w:rFonts w:ascii="Adobe Arabic" w:hAnsi="Adobe Arabic" w:cs="Adobe Arabic" w:hint="cs"/>
+          <w:b/>
+          <w:bCs/>
+          <w:sz w:val="48"/>
+          <w:szCs w:val="48"/>
+          <w:rtl/>
+          <w:lang w:bidi="fa-IR"/>
+        </w:rPr>
+        <w:t xml:space="preserve"> تا فایل </w:t>
+      </w:r>
+      <w:r>
+        <w:rPr>
+          <w:rFonts w:ascii="Adobe Arabic" w:hAnsi="Adobe Arabic" w:cs="Adobe Arabic"/>
+          <w:b/>
+          <w:bCs/>
+          <w:sz w:val="48"/>
+          <w:szCs w:val="48"/>
+          <w:lang w:bidi="fa-IR"/>
+        </w:rPr>
+        <w:t>GIT</w:t>
+      </w:r>
+      <w:r>
+        <w:rPr>
+          <w:rFonts w:ascii="Adobe Arabic" w:hAnsi="Adobe Arabic" w:cs="Adobe Arabic" w:hint="cs"/>
+          <w:b/>
+          <w:bCs/>
+          <w:sz w:val="48"/>
+          <w:szCs w:val="48"/>
+          <w:rtl/>
+          <w:lang w:bidi="fa-IR"/>
+        </w:rPr>
+        <w:t xml:space="preserve"> رو مطالعه کنید)</w:t>
+      </w:r>
+    </w:p>
+    <w:p>
+      <w:pPr>
+        <w:bidi/>
+        <w:jc w:val="both"/>
+        <w:rPr>
+          <w:rFonts w:ascii="Adobe Arabic" w:hAnsi="Adobe Arabic" w:cs="Adobe Arabic"/>
+          <w:b/>
+          <w:bCs/>
+          <w:sz w:val="48"/>
+          <w:szCs w:val="48"/>
+          <w:rtl/>
+          <w:lang w:bidi="fa-IR"/>
+        </w:rPr>
+      </w:pPr>
+    </w:p>
+    <w:p>
+      <w:pPr>
+        <w:bidi/>
+        <w:jc w:val="both"/>
+        <w:rPr>
+          <w:rFonts w:ascii="Adobe Arabic" w:hAnsi="Adobe Arabic" w:cs="Adobe Arabic"/>
+          <w:b/>
+          <w:bCs/>
+          <w:sz w:val="48"/>
+          <w:szCs w:val="48"/>
+          <w:rtl/>
+          <w:lang w:bidi="fa-IR"/>
+        </w:rPr>
+      </w:pPr>
+    </w:p>
+    <w:p>
+      <w:pPr>
+        <w:bidi/>
+        <w:jc w:val="both"/>
+        <w:rPr>
+          <w:rFonts w:ascii="Adobe Arabic" w:hAnsi="Adobe Arabic" w:cs="Adobe Arabic"/>
+          <w:b/>
+          <w:bCs/>
+          <w:sz w:val="48"/>
+          <w:szCs w:val="48"/>
+          <w:rtl/>
+          <w:lang w:bidi="fa-IR"/>
+        </w:rPr>
+      </w:pPr>
+    </w:p>
+    <w:p>
+      <w:pPr>
+        <w:bidi/>
+        <w:jc w:val="both"/>
+        <w:rPr>
+          <w:rFonts w:ascii="Adobe Arabic" w:hAnsi="Adobe Arabic" w:cs="Adobe Arabic"/>
+          <w:b/>
+          <w:bCs/>
+          <w:sz w:val="48"/>
+          <w:szCs w:val="48"/>
+          <w:rtl/>
+          <w:lang w:bidi="fa-IR"/>
+        </w:rPr>
+      </w:pPr>
+    </w:p>
+    <w:p>
+      <w:pPr>
+        <w:bidi/>
+        <w:jc w:val="both"/>
+        <w:rPr>
+          <w:rFonts w:ascii="Adobe Arabic" w:hAnsi="Adobe Arabic" w:cs="Adobe Arabic"/>
+          <w:b/>
+          <w:bCs/>
+          <w:sz w:val="48"/>
+          <w:szCs w:val="48"/>
+          <w:rtl/>
+          <w:lang w:bidi="fa-IR"/>
+        </w:rPr>
+      </w:pPr>
+    </w:p>
+    <w:p>
+      <w:pPr>
+        <w:bidi/>
+        <w:jc w:val="both"/>
+        <w:rPr>
+          <w:rFonts w:ascii="Adobe Arabic" w:hAnsi="Adobe Arabic" w:cs="Adobe Arabic"/>
+          <w:b/>
+          <w:bCs/>
+          <w:sz w:val="48"/>
+          <w:szCs w:val="48"/>
+          <w:rtl/>
+          <w:lang w:bidi="fa-IR"/>
+        </w:rPr>
+      </w:pPr>
+      <w:r>
+        <w:rPr>
+          <w:rFonts w:ascii="Adobe Arabic" w:hAnsi="Adobe Arabic" w:cs="Adobe Arabic" w:hint="cs"/>
+          <w:b/>
+          <w:bCs/>
+          <w:sz w:val="48"/>
+          <w:szCs w:val="48"/>
+          <w:highlight w:val="yellow"/>
+          <w:rtl/>
+          <w:lang w:bidi="fa-IR"/>
+        </w:rPr>
+        <w:lastRenderedPageBreak/>
+        <w:t xml:space="preserve">درس پنجم : </w:t>
+      </w:r>
+      <w:r>
+        <w:rPr>
+          <w:rFonts w:ascii="Adobe Arabic" w:hAnsi="Adobe Arabic" w:cs="Adobe Arabic" w:hint="cs"/>
+          <w:b/>
+          <w:bCs/>
+          <w:sz w:val="48"/>
+          <w:szCs w:val="48"/>
+          <w:highlight w:val="yellow"/>
+          <w:rtl/>
+          <w:lang w:bidi="fa-IR"/>
+        </w:rPr>
+        <w:t>مشخصاتت رو وارد کن</w:t>
+      </w:r>
+    </w:p>
+    <w:p>
+      <w:pPr>
+        <w:bidi/>
+        <w:jc w:val="both"/>
+        <w:rPr>
+          <w:rFonts w:ascii="Adobe Arabic" w:hAnsi="Adobe Arabic" w:cs="Adobe Arabic"/>
+          <w:b/>
+          <w:bCs/>
+          <w:sz w:val="48"/>
+          <w:szCs w:val="48"/>
+          <w:rtl/>
+          <w:lang w:bidi="fa-IR"/>
+        </w:rPr>
+      </w:pPr>
+      <w:r>
+        <w:rPr>
+          <w:rFonts w:ascii="Adobe Arabic" w:hAnsi="Adobe Arabic" w:cs="Adobe Arabic" w:hint="cs"/>
+          <w:b/>
+          <w:bCs/>
+          <w:sz w:val="48"/>
+          <w:szCs w:val="48"/>
+          <w:rtl/>
+          <w:lang w:bidi="fa-IR"/>
+        </w:rPr>
+        <w:t>بعد از اینکه یک پوشه یا دایرکتوری رو تحت گیت بردید، نیاز داریم تا مشخص کنیم این فایل ها توسط چه کسی ساخته شده اند و تغییر کرده اند که به این کار میگیم کانفیگ کردن</w:t>
+      </w:r>
+      <w:r>
+        <w:rPr>
+          <mc:AlternateContent>
+            <mc:Choice Requires="w16se">
+              <w:rFonts w:ascii="Adobe Arabic" w:hAnsi="Adobe Arabic" w:cs="Adobe Arabic" w:hint="cs"/>
+            </mc:Choice>
+            <mc:Fallback>
+              <w:rFonts w:ascii="Segoe UI Emoji" w:eastAsia="Segoe UI Emoji" w:hAnsi="Segoe UI Emoji" w:cs="Segoe UI Emoji"/>
+            </mc:Fallback>
+          </mc:AlternateContent>
+          <w:b/>
+          <w:bCs/>
+          <w:sz w:val="48"/>
+          <w:szCs w:val="48"/>
+          <w:rtl/>
+          <w:lang w:bidi="fa-IR"/>
+        </w:rPr>
+        <mc:AlternateContent>
+          <mc:Choice Requires="w16se">
+            <w16se:symEx w16se:font="Segoe UI Emoji" w16se:char="1F600"/>
+          </mc:Choice>
+          <mc:Fallback>
+            <w:t>😀</w:t>
+          </mc:Fallback>
+        </mc:AlternateContent>
+      </w:r>
+    </w:p>
+    <w:p>
+      <w:pPr>
+        <w:bidi/>
+        <w:jc w:val="both"/>
+        <w:rPr>
+          <w:rFonts w:ascii="Adobe Arabic" w:hAnsi="Adobe Arabic" w:cs="Adobe Arabic"/>
+          <w:b/>
+          <w:bCs/>
+          <w:sz w:val="48"/>
+          <w:szCs w:val="48"/>
+          <w:rtl/>
+          <w:lang w:bidi="fa-IR"/>
+        </w:rPr>
+      </w:pPr>
+      <w:r>
+        <w:rPr>
+          <w:rFonts w:ascii="Adobe Arabic" w:hAnsi="Adobe Arabic" w:cs="Adobe Arabic" w:hint="cs"/>
+          <w:b/>
+          <w:bCs/>
+          <w:sz w:val="48"/>
+          <w:szCs w:val="48"/>
+          <w:rtl/>
+          <w:lang w:bidi="fa-IR"/>
+        </w:rPr>
+        <w:t xml:space="preserve">یعنی اگه 100 سال دیگه یکی اومد سراغ ریپوزیتوری ما، بدونه چه کسی با چه ایمیلی این تغییرات رو اعمال کرده </w:t>
+      </w:r>
+      <w:r>
+        <w:rPr>
+          <mc:AlternateContent>
+            <mc:Choice Requires="w16se">
+              <w:rFonts w:ascii="Adobe Arabic" w:hAnsi="Adobe Arabic" w:cs="Adobe Arabic" w:hint="cs"/>
+            </mc:Choice>
+            <mc:Fallback>
+              <w:rFonts w:ascii="Segoe UI Emoji" w:eastAsia="Segoe UI Emoji" w:hAnsi="Segoe UI Emoji" w:cs="Segoe UI Emoji"/>
+            </mc:Fallback>
+          </mc:AlternateContent>
+          <w:b/>
+          <w:bCs/>
+          <w:sz w:val="48"/>
+          <w:szCs w:val="48"/>
+          <w:rtl/>
+          <w:lang w:bidi="fa-IR"/>
+        </w:rPr>
+        <mc:AlternateContent>
+          <mc:Choice Requires="w16se">
+            <w16se:symEx w16se:font="Segoe UI Emoji" w16se:char="1F609"/>
+          </mc:Choice>
+          <mc:Fallback>
+            <w:t>😉</w:t>
+          </mc:Fallback>
+        </mc:AlternateContent>
+      </w:r>
+    </w:p>
+    <w:p>
+      <w:pPr>
+        <w:bidi/>
+        <w:jc w:val="right"/>
+        <w:rPr>
+          <w:rFonts w:ascii="Adobe Arabic" w:hAnsi="Adobe Arabic" w:cs="Adobe Arabic"/>
+          <w:b/>
+          <w:bCs/>
+          <w:sz w:val="48"/>
+          <w:szCs w:val="48"/>
+          <w:lang w:bidi="fa-IR"/>
+        </w:rPr>
+      </w:pPr>
+      <w:r>
+        <w:rPr>
+          <w:rFonts w:ascii="Adobe Arabic" w:hAnsi="Adobe Arabic" w:cs="Adobe Arabic"/>
+          <w:b/>
+          <w:bCs/>
+          <w:sz w:val="48"/>
+          <w:szCs w:val="48"/>
+          <w:lang w:bidi="fa-IR"/>
+        </w:rPr>
+        <w:t>git</w:t>
+      </w:r>
+      <w:r>
+        <w:rPr>
+          <w:rFonts w:ascii="Adobe Arabic" w:hAnsi="Adobe Arabic" w:cs="Adobe Arabic"/>
+          <w:b/>
+          <w:bCs/>
+          <w:sz w:val="48"/>
+          <w:szCs w:val="48"/>
+          <w:lang w:bidi="fa-IR"/>
+        </w:rPr>
+        <w:t xml:space="preserve"> config --global user.name “ your name”</w:t>
+      </w:r>
+    </w:p>
+    <w:p>
+      <w:pPr>
+        <w:bidi/>
+        <w:jc w:val="right"/>
+        <w:rPr>
+          <w:rFonts w:ascii="Adobe Arabic" w:hAnsi="Adobe Arabic" w:cs="Adobe Arabic"/>
+          <w:b/>
+          <w:bCs/>
+          <w:sz w:val="48"/>
+          <w:szCs w:val="48"/>
+          <w:lang w:bidi="fa-IR"/>
+        </w:rPr>
+      </w:pPr>
+      <w:r>
+        <w:rPr>
+          <w:rFonts w:ascii="Adobe Arabic" w:hAnsi="Adobe Arabic" w:cs="Adobe Arabic"/>
+          <w:b/>
+          <w:bCs/>
+          <w:sz w:val="48"/>
+          <w:szCs w:val="48"/>
+          <w:lang w:bidi="fa-IR"/>
+        </w:rPr>
+        <w:t>git</w:t>
+      </w:r>
+      <w:r>
+        <w:rPr>
+          <w:rFonts w:ascii="Adobe Arabic" w:hAnsi="Adobe Arabic" w:cs="Adobe Arabic"/>
+          <w:b/>
+          <w:bCs/>
+          <w:sz w:val="48"/>
+          <w:szCs w:val="48"/>
+          <w:lang w:bidi="fa-IR"/>
+        </w:rPr>
+        <w:t xml:space="preserve"> config --global user.email “your email”</w:t>
+      </w:r>
+    </w:p>
+    <w:p>
+      <w:pPr>
+        <w:bidi/>
+        <w:rPr>
+          <w:rFonts w:ascii="Adobe Arabic" w:hAnsi="Adobe Arabic" w:cs="Adobe Arabic"/>
+          <w:b/>
+          <w:bCs/>
+          <w:sz w:val="48"/>
+          <w:szCs w:val="48"/>
+          <w:rtl/>
+          <w:lang w:bidi="fa-IR"/>
+        </w:rPr>
+      </w:pPr>
+      <w:r>
+        <w:rPr>
+          <w:rFonts w:ascii="Adobe Arabic" w:hAnsi="Adobe Arabic" w:cs="Adobe Arabic" w:hint="cs"/>
+          <w:b/>
+          <w:bCs/>
+          <w:sz w:val="48"/>
+          <w:szCs w:val="48"/>
+          <w:highlight w:val="yellow"/>
+          <w:rtl/>
+          <w:lang w:bidi="fa-IR"/>
+        </w:rPr>
+        <w:t xml:space="preserve">درس ششم : </w:t>
+      </w:r>
+      <w:r>
+        <w:rPr>
+          <w:rFonts w:ascii="Adobe Arabic" w:hAnsi="Adobe Arabic" w:cs="Adobe Arabic"/>
+          <w:b/>
+          <w:bCs/>
+          <w:sz w:val="48"/>
+          <w:szCs w:val="48"/>
+          <w:highlight w:val="yellow"/>
+          <w:lang w:bidi="fa-IR"/>
+        </w:rPr>
+        <w:t>git status</w:t>
+      </w:r>
+    </w:p>
+    <w:p>
+      <w:pPr>
+        <w:bidi/>
+        <w:rPr>
+          <w:rFonts w:ascii="Adobe Arabic" w:hAnsi="Adobe Arabic" w:cs="Adobe Arabic"/>
+          <w:b/>
+          <w:bCs/>
+          <w:sz w:val="48"/>
+          <w:szCs w:val="48"/>
+          <w:rtl/>
+          <w:lang w:bidi="fa-IR"/>
+        </w:rPr>
+      </w:pPr>
+      <w:r>
+        <w:rPr>
+          <w:rFonts w:ascii="Adobe Arabic" w:hAnsi="Adobe Arabic" w:cs="Adobe Arabic" w:hint="cs"/>
+          <w:b/>
+          <w:bCs/>
+          <w:sz w:val="48"/>
+          <w:szCs w:val="48"/>
+          <w:rtl/>
+          <w:lang w:bidi="fa-IR"/>
+        </w:rPr>
+        <w:t>این دستور واااااااااقعا از به درد بخور ترین و کاربردی ترین دستور های گیت است که خیلی ازش استفاده خواهیم کرد</w:t>
+      </w:r>
+      <w:r>
+        <w:rPr>
+          <mc:AlternateContent>
+            <mc:Choice Requires="w16se">
+              <w:rFonts w:ascii="Adobe Arabic" w:hAnsi="Adobe Arabic" w:cs="Adobe Arabic" w:hint="cs"/>
+            </mc:Choice>
+            <mc:Fallback>
+              <w:rFonts w:ascii="Segoe UI Emoji" w:eastAsia="Segoe UI Emoji" w:hAnsi="Segoe UI Emoji" w:cs="Segoe UI Emoji"/>
+            </mc:Fallback>
+          </mc:AlternateContent>
+          <w:b/>
+          <w:bCs/>
+          <w:sz w:val="48"/>
+          <w:szCs w:val="48"/>
+          <w:rtl/>
+          <w:lang w:bidi="fa-IR"/>
+        </w:rPr>
+        <mc:AlternateContent>
+          <mc:Choice Requires="w16se">
+            <w16se:symEx w16se:font="Segoe UI Emoji" w16se:char="1F603"/>
+          </mc:Choice>
+          <mc:Fallback>
+            <w:t>😃</w:t>
+          </mc:Fallback>
+        </mc:AlternateContent>
+      </w:r>
+      <w:r>
+        <w:rPr>
+          <w:rFonts w:ascii="Adobe Arabic" w:hAnsi="Adobe Arabic" w:cs="Adobe Arabic" w:hint="cs"/>
+          <w:b/>
+          <w:bCs/>
+          <w:sz w:val="48"/>
+          <w:szCs w:val="48"/>
+          <w:rtl/>
+          <w:lang w:bidi="fa-IR"/>
+        </w:rPr>
+        <w:t xml:space="preserve"> و میاد آخرین وضعیت ریپوزیتوری شما رو میگه.</w:t>
+      </w:r>
+    </w:p>
+    <w:p>
+      <w:pPr>
+        <w:bidi/>
+        <w:rPr>
+          <w:rFonts w:ascii="Adobe Arabic" w:hAnsi="Adobe Arabic" w:cs="Adobe Arabic"/>
+          <w:b/>
+          <w:bCs/>
+          <w:sz w:val="48"/>
+          <w:szCs w:val="48"/>
+          <w:rtl/>
+          <w:lang w:bidi="fa-IR"/>
+        </w:rPr>
+      </w:pPr>
+      <w:r>
+        <w:rPr>
+          <w:rFonts w:ascii="Adobe Arabic" w:hAnsi="Adobe Arabic" w:cs="Adobe Arabic" w:hint="cs"/>
+          <w:b/>
+          <w:bCs/>
+          <w:sz w:val="48"/>
+          <w:szCs w:val="48"/>
+          <w:rtl/>
+          <w:lang w:bidi="fa-IR"/>
+        </w:rPr>
+        <w:t>از خوبی های این دستور اینه که شما میتونید با خوندن اون متنی که در جواب به شما میده، بفهمید دقیقا در چه مرحله ای هستید و درمراحل بعدی بهتره چیکار کنید.</w:t>
+      </w:r>
+    </w:p>
+    <w:p>
+      <w:pPr>
+        <w:bidi/>
+        <w:rPr>
+          <w:rFonts w:ascii="Adobe Arabic" w:hAnsi="Adobe Arabic" w:cs="Adobe Arabic"/>
+          <w:b/>
+          <w:bCs/>
+          <w:sz w:val="48"/>
+          <w:szCs w:val="48"/>
+          <w:rtl/>
+          <w:lang w:bidi="fa-IR"/>
+        </w:rPr>
+      </w:pPr>
+    </w:p>
+    <w:p>
+      <w:pPr>
+        <w:bidi/>
+        <w:rPr>
+          <w:rFonts w:ascii="Adobe Arabic" w:hAnsi="Adobe Arabic" w:cs="Adobe Arabic"/>
+          <w:b/>
+          <w:bCs/>
+          <w:sz w:val="48"/>
+          <w:szCs w:val="48"/>
+          <w:rtl/>
+          <w:lang w:bidi="fa-IR"/>
+        </w:rPr>
+      </w:pPr>
+    </w:p>
+    <w:p>
+      <w:pPr>
+        <w:bidi/>
+        <w:rPr>
+          <w:rFonts w:ascii="Adobe Arabic" w:hAnsi="Adobe Arabic" w:cs="Adobe Arabic"/>
+          <w:b/>
+          <w:bCs/>
+          <w:sz w:val="48"/>
+          <w:szCs w:val="48"/>
+          <w:rtl/>
+          <w:lang w:bidi="fa-IR"/>
+        </w:rPr>
+      </w:pPr>
+    </w:p>
+    <w:p>
+      <w:pPr>
+        <w:bidi/>
+        <w:rPr>
+          <w:rFonts w:ascii="Adobe Arabic" w:hAnsi="Adobe Arabic" w:cs="Adobe Arabic"/>
+          <w:b/>
+          <w:bCs/>
+          <w:sz w:val="48"/>
+          <w:szCs w:val="48"/>
+          <w:rtl/>
+          <w:lang w:bidi="fa-IR"/>
+        </w:rPr>
+      </w:pPr>
+    </w:p>
+    <w:p>
+      <w:pPr>
+        <w:bidi/>
+        <w:rPr>
+          <w:rFonts w:ascii="Adobe Arabic" w:hAnsi="Adobe Arabic" w:cs="Adobe Arabic"/>
+          <w:b/>
+          <w:bCs/>
+          <w:sz w:val="48"/>
+          <w:szCs w:val="48"/>
+          <w:rtl/>
+          <w:lang w:bidi="fa-IR"/>
+        </w:rPr>
+      </w:pPr>
+    </w:p>
+    <w:p>
+      <w:pPr>
+        <w:bidi/>
+        <w:rPr>
+          <w:rFonts w:ascii="Adobe Arabic" w:hAnsi="Adobe Arabic" w:cs="Adobe Arabic"/>
+          <w:b/>
+          <w:bCs/>
+          <w:sz w:val="48"/>
+          <w:szCs w:val="48"/>
+          <w:rtl/>
+          <w:lang w:bidi="fa-IR"/>
+        </w:rPr>
+      </w:pPr>
+      <w:r>
+        <w:rPr>
+          <w:rFonts w:ascii="Adobe Arabic" w:hAnsi="Adobe Arabic" w:cs="Adobe Arabic" w:hint="cs"/>
+          <w:b/>
+          <w:bCs/>
+          <w:sz w:val="48"/>
+          <w:szCs w:val="48"/>
+          <w:highlight w:val="yellow"/>
+          <w:rtl/>
+          <w:lang w:bidi="fa-IR"/>
+        </w:rPr>
+        <w:lastRenderedPageBreak/>
+        <w:t xml:space="preserve">درس هفتم : </w:t>
+      </w:r>
+      <w:r>
+        <w:rPr>
+          <w:rFonts w:ascii="Adobe Arabic" w:hAnsi="Adobe Arabic" w:cs="Adobe Arabic"/>
+          <w:b/>
+          <w:bCs/>
+          <w:sz w:val="48"/>
+          <w:szCs w:val="48"/>
+          <w:highlight w:val="yellow"/>
+          <w:lang w:bidi="fa-IR"/>
+        </w:rPr>
+        <w:t>git add</w:t>
+      </w:r>
+    </w:p>
+    <w:p>
+      <w:pPr>
+        <w:bidi/>
+        <w:rPr>
+          <w:rFonts w:ascii="Adobe Arabic" w:hAnsi="Adobe Arabic" w:cs="Adobe Arabic"/>
+          <w:b/>
+          <w:bCs/>
+          <w:sz w:val="48"/>
+          <w:szCs w:val="48"/>
+          <w:rtl/>
+          <w:lang w:bidi="fa-IR"/>
+        </w:rPr>
+      </w:pPr>
+      <w:r>
+        <w:rPr>
+          <w:rFonts w:ascii="Adobe Arabic" w:hAnsi="Adobe Arabic" w:cs="Adobe Arabic" w:hint="cs"/>
+          <w:b/>
+          <w:bCs/>
+          <w:sz w:val="48"/>
+          <w:szCs w:val="48"/>
+          <w:rtl/>
+          <w:lang w:bidi="fa-IR"/>
+        </w:rPr>
+        <w:t xml:space="preserve">خب فرض کن یه دایرکتوری ساختی ! تغییراتی هم توش دادی و الان نیاز درای تا تغییرات خودت رو به گیت هم بفهمونی </w:t>
+      </w:r>
+      <w:r>
+        <w:rPr>
+          <mc:AlternateContent>
+            <mc:Choice Requires="w16se">
+              <w:rFonts w:ascii="Adobe Arabic" w:hAnsi="Adobe Arabic" w:cs="Adobe Arabic" w:hint="cs"/>
+            </mc:Choice>
+            <mc:Fallback>
+              <w:rFonts w:ascii="Segoe UI Emoji" w:eastAsia="Segoe UI Emoji" w:hAnsi="Segoe UI Emoji" w:cs="Segoe UI Emoji"/>
+            </mc:Fallback>
+          </mc:AlternateContent>
+          <w:b/>
+          <w:bCs/>
+          <w:sz w:val="48"/>
+          <w:szCs w:val="48"/>
+          <w:rtl/>
+          <w:lang w:bidi="fa-IR"/>
+        </w:rPr>
+        <mc:AlternateContent>
+          <mc:Choice Requires="w16se">
+            <w16se:symEx w16se:font="Segoe UI Emoji" w16se:char="1F601"/>
+          </mc:Choice>
+          <mc:Fallback>
+            <w:t>😁</w:t>
+          </mc:Fallback>
+        </mc:AlternateContent>
+      </w:r>
+    </w:p>
+    <w:p>
+      <w:pPr>
+        <w:bidi/>
+        <w:rPr>
+          <w:rFonts w:ascii="Adobe Arabic" w:hAnsi="Adobe Arabic" w:cs="Adobe Arabic"/>
+          <w:b/>
+          <w:bCs/>
+          <w:sz w:val="48"/>
+          <w:szCs w:val="48"/>
+          <w:rtl/>
+          <w:lang w:bidi="fa-IR"/>
+        </w:rPr>
+      </w:pPr>
+      <w:r>
+        <w:rPr>
+          <w:rFonts w:ascii="Adobe Arabic" w:hAnsi="Adobe Arabic" w:cs="Adobe Arabic" w:hint="cs"/>
+          <w:b/>
+          <w:bCs/>
+          <w:sz w:val="48"/>
+          <w:szCs w:val="48"/>
+          <w:rtl/>
+          <w:lang w:bidi="fa-IR"/>
+        </w:rPr>
+        <w:t>ببین الان گیت تغییرات تورو تحت نظر گرفته و بهت میگه که خب شما فلان فایل رو تغییر دادی و مثلا 4 تا خط بهش اضافه کردی.</w:t>
+      </w:r>
+    </w:p>
+    <w:p>
+      <w:pPr>
+        <w:bidi/>
+        <w:rPr>
+          <w:rFonts w:ascii="Adobe Arabic" w:hAnsi="Adobe Arabic" w:cs="Adobe Arabic"/>
+          <w:b/>
+          <w:bCs/>
+          <w:sz w:val="48"/>
+          <w:szCs w:val="48"/>
+          <w:rtl/>
+          <w:lang w:bidi="fa-IR"/>
+        </w:rPr>
+      </w:pPr>
+      <w:r>
+        <w:rPr>
+          <w:rFonts w:ascii="Adobe Arabic" w:hAnsi="Adobe Arabic" w:cs="Adobe Arabic" w:hint="cs"/>
+          <w:b/>
+          <w:bCs/>
+          <w:sz w:val="48"/>
+          <w:szCs w:val="48"/>
+          <w:rtl/>
+          <w:lang w:bidi="fa-IR"/>
+        </w:rPr>
+        <w:t>الان وقتشه که شما بیای و تغییراتت رو ثبت کنی و به گیت بگی که این تغییرات رو درون خودش ثبت کنه</w:t>
+      </w:r>
+      <w:r>
+        <w:rPr>
+          <w:rFonts w:ascii="Adobe Arabic" w:hAnsi="Adobe Arabic" w:cs="Adobe Arabic" w:hint="cs"/>
+          <w:b/>
+          <w:bCs/>
+          <w:sz w:val="48"/>
+          <w:szCs w:val="48"/>
+          <w:rtl/>
+          <w:lang w:bidi="fa-IR"/>
+        </w:rPr>
+        <w:t xml:space="preserve"> که این کار با دستور </w:t>
+      </w:r>
+      <w:r>
+        <w:rPr>
+          <w:rFonts w:ascii="Adobe Arabic" w:hAnsi="Adobe Arabic" w:cs="Adobe Arabic"/>
+          <w:b/>
+          <w:bCs/>
+          <w:sz w:val="48"/>
+          <w:szCs w:val="48"/>
+          <w:lang w:bidi="fa-IR"/>
+        </w:rPr>
+        <w:t>git add</w:t>
+      </w:r>
+      <w:r>
+        <w:rPr>
+          <w:rFonts w:ascii="Adobe Arabic" w:hAnsi="Adobe Arabic" w:cs="Adobe Arabic" w:hint="cs"/>
+          <w:b/>
+          <w:bCs/>
+          <w:sz w:val="48"/>
+          <w:szCs w:val="48"/>
+          <w:rtl/>
+          <w:lang w:bidi="fa-IR"/>
+        </w:rPr>
+        <w:t xml:space="preserve"> انجام میگیره.</w:t>
+      </w:r>
+    </w:p>
+    <w:p>
+      <w:pPr>
+        <w:bidi/>
+        <w:jc w:val="right"/>
+        <w:rPr>
+          <w:rFonts w:ascii="Adobe Arabic" w:hAnsi="Adobe Arabic" w:cs="Adobe Arabic"/>
+          <w:b/>
+          <w:bCs/>
+          <w:sz w:val="48"/>
+          <w:szCs w:val="48"/>
+          <w:rtl/>
+          <w:lang w:bidi="fa-IR"/>
+        </w:rPr>
+      </w:pPr>
+      <w:r>
+        <w:rPr>
+          <w:rFonts w:ascii="Adobe Arabic" w:hAnsi="Adobe Arabic" w:cs="Adobe Arabic"/>
+          <w:b/>
+          <w:bCs/>
+          <w:sz w:val="48"/>
+          <w:szCs w:val="48"/>
+          <w:lang w:bidi="fa-IR"/>
+        </w:rPr>
+        <w:t>git add FileName</w:t>
+      </w:r>
+    </w:p>
+    <w:p>
+      <w:pPr>
+        <w:bidi/>
+        <w:rPr>
+          <w:rFonts w:ascii="Adobe Arabic" w:hAnsi="Adobe Arabic" w:cs="Adobe Arabic"/>
+          <w:b/>
+          <w:bCs/>
+          <w:sz w:val="48"/>
+          <w:szCs w:val="48"/>
+          <w:rtl/>
+          <w:lang w:bidi="fa-IR"/>
+        </w:rPr>
+      </w:pPr>
+      <w:r>
+        <w:rPr>
+          <w:rFonts w:ascii="Adobe Arabic" w:hAnsi="Adobe Arabic" w:cs="Adobe Arabic" w:hint="cs"/>
+          <w:b/>
+          <w:bCs/>
+          <w:sz w:val="48"/>
+          <w:szCs w:val="48"/>
+          <w:highlight w:val="yellow"/>
+          <w:rtl/>
+          <w:lang w:bidi="fa-IR"/>
+        </w:rPr>
+        <w:t xml:space="preserve">درس هشتم : </w:t>
+      </w:r>
+      <w:r>
+        <w:rPr>
+          <w:rFonts w:ascii="Adobe Arabic" w:hAnsi="Adobe Arabic" w:cs="Adobe Arabic"/>
+          <w:b/>
+          <w:bCs/>
+          <w:sz w:val="48"/>
+          <w:szCs w:val="48"/>
+          <w:highlight w:val="yellow"/>
+          <w:lang w:bidi="fa-IR"/>
+        </w:rPr>
+        <w:t>git commit</w:t>
+      </w:r>
+    </w:p>
+    <w:p>
+      <w:pPr>
+        <w:bidi/>
+        <w:rPr>
+          <w:rFonts w:ascii="Adobe Arabic" w:hAnsi="Adobe Arabic" w:cs="Adobe Arabic"/>
+          <w:b/>
+          <w:bCs/>
+          <w:sz w:val="48"/>
+          <w:szCs w:val="48"/>
+          <w:rtl/>
+          <w:lang w:bidi="fa-IR"/>
+        </w:rPr>
+      </w:pPr>
+      <w:r>
+        <w:rPr>
+          <w:rFonts w:ascii="Adobe Arabic" w:hAnsi="Adobe Arabic" w:cs="Adobe Arabic" w:hint="cs"/>
+          <w:b/>
+          <w:bCs/>
+          <w:sz w:val="48"/>
+          <w:szCs w:val="48"/>
+          <w:rtl/>
+          <w:lang w:bidi="fa-IR"/>
+        </w:rPr>
+        <w:t>تا الان ما دایرکتوری ساختیم، اوردیمش تحت گیت، مشخصات خودمون رو وارد کردیم، یه سری تغییرات دادیم توی اون فایل و تغییرات رو ثبت کردیم.</w:t>
+      </w:r>
+    </w:p>
+    <w:p>
+      <w:pPr>
+        <w:bidi/>
+        <w:rPr>
+          <w:rFonts w:ascii="Adobe Arabic" w:hAnsi="Adobe Arabic" w:cs="Adobe Arabic"/>
+          <w:b/>
+          <w:bCs/>
+          <w:sz w:val="48"/>
+          <w:szCs w:val="48"/>
+          <w:rtl/>
+          <w:lang w:bidi="fa-IR"/>
+        </w:rPr>
+      </w:pPr>
+      <w:r>
+        <w:rPr>
+          <w:rFonts w:ascii="Adobe Arabic" w:hAnsi="Adobe Arabic" w:cs="Adobe Arabic" w:hint="cs"/>
+          <w:b/>
+          <w:bCs/>
+          <w:sz w:val="48"/>
+          <w:szCs w:val="48"/>
+          <w:rtl/>
+          <w:lang w:bidi="fa-IR"/>
+        </w:rPr>
+        <w:t xml:space="preserve">اما کافی نیست </w:t>
+      </w:r>
+      <w:r>
+        <w:rPr>
+          <mc:AlternateContent>
+            <mc:Choice Requires="w16se">
+              <w:rFonts w:ascii="Adobe Arabic" w:hAnsi="Adobe Arabic" w:cs="Adobe Arabic" w:hint="cs"/>
+            </mc:Choice>
+            <mc:Fallback>
+              <w:rFonts w:ascii="Segoe UI Emoji" w:eastAsia="Segoe UI Emoji" w:hAnsi="Segoe UI Emoji" w:cs="Segoe UI Emoji"/>
+            </mc:Fallback>
+          </mc:AlternateContent>
+          <w:b/>
+          <w:bCs/>
+          <w:sz w:val="48"/>
+          <w:szCs w:val="48"/>
+          <w:rtl/>
+          <w:lang w:bidi="fa-IR"/>
+        </w:rPr>
+        <mc:AlternateContent>
+          <mc:Choice Requires="w16se">
+            <w16se:symEx w16se:font="Segoe UI Emoji" w16se:char="1F914"/>
+          </mc:Choice>
+          <mc:Fallback>
+            <w:t>🤔</w:t>
+          </mc:Fallback>
+        </mc:AlternateContent>
+      </w:r>
+    </w:p>
+    <w:p>
+      <w:pPr>
+        <w:bidi/>
+        <w:rPr>
+          <w:rFonts w:ascii="Adobe Arabic" w:hAnsi="Adobe Arabic" w:cs="Adobe Arabic"/>
+          <w:b/>
+          <w:bCs/>
+          <w:sz w:val="48"/>
+          <w:szCs w:val="48"/>
+          <w:rtl/>
+          <w:lang w:bidi="fa-IR"/>
+        </w:rPr>
+      </w:pPr>
+      <w:r>
+        <w:rPr>
+          <w:rFonts w:ascii="Adobe Arabic" w:hAnsi="Adobe Arabic" w:cs="Adobe Arabic" w:hint="cs"/>
+          <w:b/>
+          <w:bCs/>
+          <w:sz w:val="48"/>
+          <w:szCs w:val="48"/>
+          <w:rtl/>
+          <w:lang w:bidi="fa-IR"/>
+        </w:rPr>
+        <w:t>گیت قانون های خودش رو داره و برای مرتب و تمیز بودن کار، توی این مرحله باید به وضوح توضیح کوتاهی بدید که این تغییراتی که شما دادید چی بوده ؟</w:t>
+      </w:r>
+    </w:p>
+    <w:p>
+      <w:pPr>
+        <w:bidi/>
+        <w:rPr>
+          <w:rFonts w:ascii="Adobe Arabic" w:hAnsi="Adobe Arabic" w:cs="Adobe Arabic"/>
+          <w:b/>
+          <w:bCs/>
+          <w:sz w:val="48"/>
+          <w:szCs w:val="48"/>
+          <w:rtl/>
+          <w:lang w:bidi="fa-IR"/>
+        </w:rPr>
+      </w:pPr>
+      <w:r>
+        <w:rPr>
+          <w:rFonts w:ascii="Adobe Arabic" w:hAnsi="Adobe Arabic" w:cs="Adobe Arabic" w:hint="cs"/>
+          <w:b/>
+          <w:bCs/>
+          <w:sz w:val="48"/>
+          <w:szCs w:val="48"/>
+          <w:rtl/>
+          <w:lang w:bidi="fa-IR"/>
+        </w:rPr>
+        <w:t>همونطور که بالاتر هم گفتم، مثلا 4 خط به اخر یه فایلی اضافه کردید.</w:t>
+      </w:r>
+    </w:p>
+    <w:p>
+      <w:pPr>
+        <w:bidi/>
+        <w:jc w:val="right"/>
+        <w:rPr>
+          <w:rFonts w:ascii="Adobe Arabic" w:hAnsi="Adobe Arabic" w:cs="Adobe Arabic"/>
+          <w:b/>
+          <w:bCs/>
+          <w:sz w:val="48"/>
+          <w:szCs w:val="48"/>
+          <w:rtl/>
+          <w:lang w:bidi="fa-IR"/>
+        </w:rPr>
+      </w:pPr>
+      <w:r>
+        <w:rPr>
+          <w:rFonts w:ascii="Adobe Arabic" w:hAnsi="Adobe Arabic" w:cs="Adobe Arabic"/>
+          <w:b/>
+          <w:bCs/>
+          <w:sz w:val="48"/>
+          <w:szCs w:val="48"/>
+          <w:lang w:bidi="fa-IR"/>
+        </w:rPr>
+        <w:t>git</w:t>
+      </w:r>
+      <w:r>
+        <w:rPr>
+          <w:rFonts w:ascii="Adobe Arabic" w:hAnsi="Adobe Arabic" w:cs="Adobe Arabic"/>
+          <w:b/>
+          <w:bCs/>
+          <w:sz w:val="48"/>
+          <w:szCs w:val="48"/>
+          <w:lang w:bidi="fa-IR"/>
+        </w:rPr>
+        <w:t xml:space="preserve"> commit -m “Add 4 lines at the end of file”</w:t>
+      </w:r>
+    </w:p>
+    <w:p>
+      <w:pPr>
+        <w:bidi/>
+        <w:rPr>
+          <w:rFonts w:ascii="Adobe Arabic" w:hAnsi="Adobe Arabic" w:cs="Adobe Arabic" w:hint="cs"/>
+          <w:b/>
+          <w:bCs/>
+          <w:sz w:val="48"/>
+          <w:szCs w:val="48"/>
+          <w:lang w:bidi="fa-IR"/>
+        </w:rPr>
+      </w:pPr>
+      <w:r>
+        <w:rPr>
+          <w:rFonts w:ascii="Adobe Arabic" w:hAnsi="Adobe Arabic" w:cs="Adobe Arabic" w:hint="cs"/>
+          <w:b/>
+          <w:bCs/>
+          <w:sz w:val="48"/>
+          <w:szCs w:val="48"/>
+          <w:rtl/>
+          <w:lang w:bidi="fa-IR"/>
+        </w:rPr>
+        <w:t xml:space="preserve">خب  کار ما اینجا با گیت به پایان میرسه و دیگه کار خاصی با خود گیت نداریم و باید بریم سراغ گیت هاب </w:t>
+      </w:r>
+      <w:r>
+        <w:rPr>
+          <mc:AlternateContent>
+            <mc:Choice Requires="w16se">
+              <w:rFonts w:ascii="Adobe Arabic" w:hAnsi="Adobe Arabic" w:cs="Adobe Arabic" w:hint="cs"/>
+            </mc:Choice>
+            <mc:Fallback>
+              <w:rFonts w:ascii="Segoe UI Emoji" w:eastAsia="Segoe UI Emoji" w:hAnsi="Segoe UI Emoji" w:cs="Segoe UI Emoji"/>
+            </mc:Fallback>
+          </mc:AlternateContent>
+          <w:b/>
+          <w:bCs/>
+          <w:sz w:val="48"/>
+          <w:szCs w:val="48"/>
+          <w:lang w:bidi="fa-IR"/>
+        </w:rPr>
+        <mc:AlternateContent>
+          <mc:Choice Requires="w16se">
+            <w16se:symEx w16se:font="Segoe UI Emoji" w16se:char="1F970"/>
+          </mc:Choice>
+          <mc:Fallback>
+            <w:t>🥰</w:t>
+          </mc:Fallback>
+        </mc:AlternateContent>
+      </w:r>
+    </w:p>
+    <w:p>
+      <w:pPr>
+        <w:bidi/>
+        <w:rPr>
+          <w:rFonts w:ascii="Adobe Arabic" w:hAnsi="Adobe Arabic" w:cs="Adobe Arabic" w:hint="cs"/>
+          <w:b/>
+          <w:bCs/>
+          <w:sz w:val="48"/>
+          <w:szCs w:val="48"/>
+          <w:lang w:bidi="fa-IR"/>
+        </w:rPr>
+      </w:pPr>
     </w:p>
     <w:sectPr>
       <w:pgSz w:w="12240" w:h="15840"/>

</xml_diff>